<commit_message>
Alterações na apresentação, diagrama
</commit_message>
<xml_diff>
--- a/cronograma.docx
+++ b/cronograma.docx
@@ -1241,7 +1241,7 @@
           <w:tcPr>
             <w:tcW w:w="1097" w:type="dxa"/>
             <w:gridSpan w:val="3"/>
-            <w:shd w:val="clear" w:color="auto" w:fill="70AD47" w:themeFill="accent6"/>
+            <w:shd w:val="clear" w:color="auto" w:fill="auto"/>
           </w:tcPr>
           <w:p>
             <w:pPr>
@@ -1258,7 +1258,7 @@
           <w:tcPr>
             <w:tcW w:w="1093" w:type="dxa"/>
             <w:gridSpan w:val="3"/>
-            <w:shd w:val="clear" w:color="auto" w:fill="70AD47" w:themeFill="accent6"/>
+            <w:shd w:val="clear" w:color="auto" w:fill="auto"/>
           </w:tcPr>
           <w:p>
             <w:pPr>
@@ -1274,7 +1274,7 @@
         <w:tc>
           <w:tcPr>
             <w:tcW w:w="998" w:type="dxa"/>
-            <w:shd w:val="clear" w:color="auto" w:fill="70AD47" w:themeFill="accent6"/>
+            <w:shd w:val="clear" w:color="auto" w:fill="auto"/>
           </w:tcPr>
           <w:p>
             <w:pPr>
@@ -1351,12 +1351,11 @@
         <w:trPr>
           <w:gridAfter w:val="1"/>
           <w:wAfter w:w="14" w:type="dxa"/>
-          <w:trHeight w:val="360"/>
+          <w:trHeight w:val="796"/>
         </w:trPr>
         <w:tc>
           <w:tcPr>
             <w:tcW w:w="3028" w:type="dxa"/>
-            <w:vMerge w:val="restart"/>
             <w:tcBorders>
               <w:right w:val="single" w:sz="18" w:space="0" w:color="auto"/>
             </w:tcBorders>
@@ -1381,7 +1380,6 @@
           <w:tcPr>
             <w:tcW w:w="1009" w:type="dxa"/>
             <w:gridSpan w:val="3"/>
-            <w:vMerge w:val="restart"/>
             <w:tcBorders>
               <w:left w:val="single" w:sz="18" w:space="0" w:color="auto"/>
             </w:tcBorders>
@@ -1401,7 +1399,7 @@
           <w:tcPr>
             <w:tcW w:w="1097" w:type="dxa"/>
             <w:gridSpan w:val="3"/>
-            <w:shd w:val="clear" w:color="auto" w:fill="ED7D31" w:themeFill="accent2"/>
+            <w:shd w:val="clear" w:color="auto" w:fill="auto"/>
           </w:tcPr>
           <w:p>
             <w:pPr>
@@ -1418,7 +1416,7 @@
           <w:tcPr>
             <w:tcW w:w="1093" w:type="dxa"/>
             <w:gridSpan w:val="3"/>
-            <w:shd w:val="clear" w:color="auto" w:fill="ED7D31" w:themeFill="accent2"/>
+            <w:shd w:val="clear" w:color="auto" w:fill="auto"/>
           </w:tcPr>
           <w:p>
             <w:pPr>
@@ -1434,7 +1432,7 @@
         <w:tc>
           <w:tcPr>
             <w:tcW w:w="998" w:type="dxa"/>
-            <w:shd w:val="clear" w:color="auto" w:fill="ED7D31" w:themeFill="accent2"/>
+            <w:shd w:val="clear" w:color="auto" w:fill="auto"/>
           </w:tcPr>
           <w:p>
             <w:pPr>
@@ -1450,7 +1448,6 @@
         <w:tc>
           <w:tcPr>
             <w:tcW w:w="1134" w:type="dxa"/>
-            <w:vMerge w:val="restart"/>
             <w:shd w:val="clear" w:color="auto" w:fill="FFFFFF" w:themeFill="background1"/>
           </w:tcPr>
           <w:p>
@@ -1467,7 +1464,6 @@
           <w:tcPr>
             <w:tcW w:w="1154" w:type="dxa"/>
             <w:gridSpan w:val="3"/>
-            <w:vMerge w:val="restart"/>
             <w:shd w:val="clear" w:color="auto" w:fill="FFFFFF" w:themeFill="background1"/>
           </w:tcPr>
           <w:p>
@@ -1484,7 +1480,6 @@
           <w:tcPr>
             <w:tcW w:w="1116" w:type="dxa"/>
             <w:gridSpan w:val="3"/>
-            <w:vMerge w:val="restart"/>
             <w:shd w:val="clear" w:color="auto" w:fill="FFFFFF" w:themeFill="background1"/>
           </w:tcPr>
           <w:p>
@@ -1501,166 +1496,6 @@
           <w:tcPr>
             <w:tcW w:w="1088" w:type="dxa"/>
             <w:gridSpan w:val="2"/>
-            <w:vMerge w:val="restart"/>
-            <w:shd w:val="clear" w:color="auto" w:fill="FFFFFF" w:themeFill="background1"/>
-          </w:tcPr>
-          <w:p>
-            <w:pPr>
-              <w:pStyle w:val="ListParagraph"/>
-              <w:ind w:left="0"/>
-              <w:rPr>
-                <w:sz w:val="28"/>
-              </w:rPr>
-            </w:pPr>
-          </w:p>
-        </w:tc>
-      </w:tr>
-      <w:tr>
-        <w:trPr>
-          <w:gridAfter w:val="1"/>
-          <w:wAfter w:w="14" w:type="dxa"/>
-          <w:trHeight w:val="360"/>
-        </w:trPr>
-        <w:tc>
-          <w:tcPr>
-            <w:tcW w:w="3028" w:type="dxa"/>
-            <w:vMerge/>
-            <w:tcBorders>
-              <w:right w:val="single" w:sz="18" w:space="0" w:color="auto"/>
-            </w:tcBorders>
-          </w:tcPr>
-          <w:p>
-            <w:pPr>
-              <w:pStyle w:val="ListParagraph"/>
-              <w:ind w:left="0"/>
-              <w:rPr>
-                <w:sz w:val="28"/>
-              </w:rPr>
-            </w:pPr>
-          </w:p>
-        </w:tc>
-        <w:tc>
-          <w:tcPr>
-            <w:tcW w:w="1009" w:type="dxa"/>
-            <w:gridSpan w:val="3"/>
-            <w:vMerge/>
-            <w:tcBorders>
-              <w:left w:val="single" w:sz="18" w:space="0" w:color="auto"/>
-            </w:tcBorders>
-            <w:shd w:val="clear" w:color="auto" w:fill="FFFFFF" w:themeFill="background1"/>
-          </w:tcPr>
-          <w:p>
-            <w:pPr>
-              <w:pStyle w:val="ListParagraph"/>
-              <w:ind w:left="0"/>
-              <w:rPr>
-                <w:sz w:val="28"/>
-              </w:rPr>
-            </w:pPr>
-          </w:p>
-        </w:tc>
-        <w:tc>
-          <w:tcPr>
-            <w:tcW w:w="1097" w:type="dxa"/>
-            <w:gridSpan w:val="3"/>
-            <w:shd w:val="clear" w:color="auto" w:fill="4472C4" w:themeFill="accent1"/>
-          </w:tcPr>
-          <w:p>
-            <w:pPr>
-              <w:pStyle w:val="ListParagraph"/>
-              <w:ind w:left="0"/>
-              <w:rPr>
-                <w:sz w:val="28"/>
-              </w:rPr>
-            </w:pPr>
-          </w:p>
-        </w:tc>
-        <w:tc>
-          <w:tcPr>
-            <w:tcW w:w="1093" w:type="dxa"/>
-            <w:gridSpan w:val="3"/>
-            <w:shd w:val="clear" w:color="auto" w:fill="4472C4" w:themeFill="accent1"/>
-          </w:tcPr>
-          <w:p>
-            <w:pPr>
-              <w:pStyle w:val="ListParagraph"/>
-              <w:ind w:left="0"/>
-              <w:rPr>
-                <w:sz w:val="28"/>
-              </w:rPr>
-            </w:pPr>
-          </w:p>
-        </w:tc>
-        <w:tc>
-          <w:tcPr>
-            <w:tcW w:w="998" w:type="dxa"/>
-            <w:shd w:val="clear" w:color="auto" w:fill="4472C4" w:themeFill="accent1"/>
-          </w:tcPr>
-          <w:p>
-            <w:pPr>
-              <w:pStyle w:val="ListParagraph"/>
-              <w:ind w:left="0"/>
-              <w:rPr>
-                <w:sz w:val="28"/>
-              </w:rPr>
-            </w:pPr>
-          </w:p>
-        </w:tc>
-        <w:tc>
-          <w:tcPr>
-            <w:tcW w:w="1134" w:type="dxa"/>
-            <w:vMerge/>
-            <w:shd w:val="clear" w:color="auto" w:fill="FFFFFF" w:themeFill="background1"/>
-          </w:tcPr>
-          <w:p>
-            <w:pPr>
-              <w:pStyle w:val="ListParagraph"/>
-              <w:ind w:left="0"/>
-              <w:rPr>
-                <w:sz w:val="28"/>
-              </w:rPr>
-            </w:pPr>
-          </w:p>
-        </w:tc>
-        <w:tc>
-          <w:tcPr>
-            <w:tcW w:w="1154" w:type="dxa"/>
-            <w:gridSpan w:val="3"/>
-            <w:vMerge/>
-            <w:shd w:val="clear" w:color="auto" w:fill="FFFFFF" w:themeFill="background1"/>
-          </w:tcPr>
-          <w:p>
-            <w:pPr>
-              <w:pStyle w:val="ListParagraph"/>
-              <w:ind w:left="0"/>
-              <w:rPr>
-                <w:sz w:val="28"/>
-              </w:rPr>
-            </w:pPr>
-          </w:p>
-        </w:tc>
-        <w:tc>
-          <w:tcPr>
-            <w:tcW w:w="1116" w:type="dxa"/>
-            <w:gridSpan w:val="3"/>
-            <w:vMerge/>
-            <w:shd w:val="clear" w:color="auto" w:fill="FFFFFF" w:themeFill="background1"/>
-          </w:tcPr>
-          <w:p>
-            <w:pPr>
-              <w:pStyle w:val="ListParagraph"/>
-              <w:ind w:left="0"/>
-              <w:rPr>
-                <w:sz w:val="28"/>
-              </w:rPr>
-            </w:pPr>
-          </w:p>
-        </w:tc>
-        <w:tc>
-          <w:tcPr>
-            <w:tcW w:w="1088" w:type="dxa"/>
-            <w:gridSpan w:val="2"/>
-            <w:vMerge/>
             <w:shd w:val="clear" w:color="auto" w:fill="FFFFFF" w:themeFill="background1"/>
           </w:tcPr>
           <w:p>

</xml_diff>

<commit_message>
Update Apresentação e Cronograma
</commit_message>
<xml_diff>
--- a/cronograma.docx
+++ b/cronograma.docx
@@ -17,16 +17,16 @@
         <w:gridCol w:w="14"/>
         <w:gridCol w:w="197"/>
         <w:gridCol w:w="886"/>
-        <w:gridCol w:w="499"/>
-        <w:gridCol w:w="243"/>
-        <w:gridCol w:w="351"/>
+        <w:gridCol w:w="815"/>
+        <w:gridCol w:w="278"/>
         <w:gridCol w:w="998"/>
         <w:gridCol w:w="1134"/>
         <w:gridCol w:w="283"/>
         <w:gridCol w:w="709"/>
         <w:gridCol w:w="162"/>
         <w:gridCol w:w="501"/>
-        <w:gridCol w:w="243"/>
+        <w:gridCol w:w="187"/>
+        <w:gridCol w:w="56"/>
         <w:gridCol w:w="372"/>
         <w:gridCol w:w="848"/>
         <w:gridCol w:w="240"/>
@@ -91,7 +91,7 @@
         <w:tc>
           <w:tcPr>
             <w:tcW w:w="5103" w:type="dxa"/>
-            <w:gridSpan w:val="8"/>
+            <w:gridSpan w:val="7"/>
             <w:tcBorders>
               <w:left w:val="single" w:sz="4" w:space="0" w:color="auto"/>
             </w:tcBorders>
@@ -116,7 +116,7 @@
         <w:tc>
           <w:tcPr>
             <w:tcW w:w="2366" w:type="dxa"/>
-            <w:gridSpan w:val="6"/>
+            <w:gridSpan w:val="7"/>
           </w:tcPr>
           <w:p>
             <w:pPr>
@@ -217,7 +217,7 @@
         <w:tc>
           <w:tcPr>
             <w:tcW w:w="1093" w:type="dxa"/>
-            <w:gridSpan w:val="3"/>
+            <w:gridSpan w:val="2"/>
             <w:vMerge w:val="restart"/>
           </w:tcPr>
           <w:p>
@@ -303,7 +303,7 @@
         <w:tc>
           <w:tcPr>
             <w:tcW w:w="1116" w:type="dxa"/>
-            <w:gridSpan w:val="3"/>
+            <w:gridSpan w:val="4"/>
             <w:vMerge w:val="restart"/>
           </w:tcPr>
           <w:p>
@@ -417,7 +417,7 @@
         <w:tc>
           <w:tcPr>
             <w:tcW w:w="1093" w:type="dxa"/>
-            <w:gridSpan w:val="3"/>
+            <w:gridSpan w:val="2"/>
             <w:vMerge/>
             <w:tcBorders>
               <w:bottom w:val="single" w:sz="18" w:space="0" w:color="auto"/>
@@ -491,7 +491,7 @@
         <w:tc>
           <w:tcPr>
             <w:tcW w:w="1116" w:type="dxa"/>
-            <w:gridSpan w:val="3"/>
+            <w:gridSpan w:val="4"/>
             <w:vMerge/>
             <w:tcBorders>
               <w:bottom w:val="single" w:sz="18" w:space="0" w:color="auto"/>
@@ -604,7 +604,7 @@
         <w:tc>
           <w:tcPr>
             <w:tcW w:w="1093" w:type="dxa"/>
-            <w:gridSpan w:val="3"/>
+            <w:gridSpan w:val="2"/>
             <w:tcBorders>
               <w:top w:val="single" w:sz="18" w:space="0" w:color="auto"/>
             </w:tcBorders>
@@ -674,7 +674,7 @@
         <w:tc>
           <w:tcPr>
             <w:tcW w:w="1116" w:type="dxa"/>
-            <w:gridSpan w:val="3"/>
+            <w:gridSpan w:val="4"/>
             <w:tcBorders>
               <w:top w:val="single" w:sz="18" w:space="0" w:color="auto"/>
             </w:tcBorders>
@@ -819,7 +819,7 @@
         </w:tc>
         <w:tc>
           <w:tcPr>
-            <w:tcW w:w="499" w:type="dxa"/>
+            <w:tcW w:w="815" w:type="dxa"/>
             <w:tcBorders>
               <w:top w:val="single" w:sz="4" w:space="0" w:color="auto"/>
             </w:tcBorders>
@@ -837,29 +837,11 @@
         </w:tc>
         <w:tc>
           <w:tcPr>
-            <w:tcW w:w="243" w:type="dxa"/>
+            <w:tcW w:w="278" w:type="dxa"/>
             <w:tcBorders>
               <w:top w:val="single" w:sz="4" w:space="0" w:color="auto"/>
             </w:tcBorders>
             <w:shd w:val="clear" w:color="auto" w:fill="7F7F7F" w:themeFill="text1" w:themeFillTint="80"/>
-          </w:tcPr>
-          <w:p>
-            <w:pPr>
-              <w:pStyle w:val="ListParagraph"/>
-              <w:ind w:left="0"/>
-              <w:rPr>
-                <w:sz w:val="28"/>
-              </w:rPr>
-            </w:pPr>
-          </w:p>
-        </w:tc>
-        <w:tc>
-          <w:tcPr>
-            <w:tcW w:w="351" w:type="dxa"/>
-            <w:tcBorders>
-              <w:top w:val="single" w:sz="4" w:space="0" w:color="auto"/>
-            </w:tcBorders>
-            <w:shd w:val="clear" w:color="auto" w:fill="FFFFFF" w:themeFill="background1"/>
           </w:tcPr>
           <w:p>
             <w:pPr>
@@ -962,6 +944,7 @@
         <w:tc>
           <w:tcPr>
             <w:tcW w:w="243" w:type="dxa"/>
+            <w:gridSpan w:val="2"/>
             <w:tcBorders>
               <w:top w:val="single" w:sz="4" w:space="0" w:color="auto"/>
             </w:tcBorders>
@@ -1017,7 +1000,7 @@
         <w:trPr>
           <w:gridAfter w:val="1"/>
           <w:wAfter w:w="14" w:type="dxa"/>
-          <w:trHeight w:val="630"/>
+          <w:trHeight w:val="1020"/>
         </w:trPr>
         <w:tc>
           <w:tcPr>
@@ -1101,7 +1084,7 @@
         <w:tc>
           <w:tcPr>
             <w:tcW w:w="1093" w:type="dxa"/>
-            <w:gridSpan w:val="3"/>
+            <w:gridSpan w:val="2"/>
             <w:shd w:val="clear" w:color="auto" w:fill="FFFFFF" w:themeFill="background1"/>
           </w:tcPr>
           <w:p>
@@ -1161,7 +1144,7 @@
         <w:tc>
           <w:tcPr>
             <w:tcW w:w="1116" w:type="dxa"/>
-            <w:gridSpan w:val="3"/>
+            <w:gridSpan w:val="4"/>
           </w:tcPr>
           <w:p>
             <w:pPr>
@@ -1241,7 +1224,7 @@
           <w:tcPr>
             <w:tcW w:w="1097" w:type="dxa"/>
             <w:gridSpan w:val="3"/>
-            <w:shd w:val="clear" w:color="auto" w:fill="auto"/>
+            <w:shd w:val="clear" w:color="auto" w:fill="5B9BD5" w:themeFill="accent5"/>
           </w:tcPr>
           <w:p>
             <w:pPr>
@@ -1257,8 +1240,8 @@
         <w:tc>
           <w:tcPr>
             <w:tcW w:w="1093" w:type="dxa"/>
-            <w:gridSpan w:val="3"/>
-            <w:shd w:val="clear" w:color="auto" w:fill="auto"/>
+            <w:gridSpan w:val="2"/>
+            <w:shd w:val="clear" w:color="auto" w:fill="5B9BD5" w:themeFill="accent5"/>
           </w:tcPr>
           <w:p>
             <w:pPr>
@@ -1274,7 +1257,7 @@
         <w:tc>
           <w:tcPr>
             <w:tcW w:w="998" w:type="dxa"/>
-            <w:shd w:val="clear" w:color="auto" w:fill="auto"/>
+            <w:shd w:val="clear" w:color="auto" w:fill="FFFFFF" w:themeFill="background1"/>
           </w:tcPr>
           <w:p>
             <w:pPr>
@@ -1319,7 +1302,7 @@
         <w:tc>
           <w:tcPr>
             <w:tcW w:w="1116" w:type="dxa"/>
-            <w:gridSpan w:val="3"/>
+            <w:gridSpan w:val="4"/>
           </w:tcPr>
           <w:p>
             <w:pPr>
@@ -1399,7 +1382,7 @@
           <w:tcPr>
             <w:tcW w:w="1097" w:type="dxa"/>
             <w:gridSpan w:val="3"/>
-            <w:shd w:val="clear" w:color="auto" w:fill="auto"/>
+            <w:shd w:val="clear" w:color="auto" w:fill="70AD47" w:themeFill="accent6"/>
           </w:tcPr>
           <w:p>
             <w:pPr>
@@ -1415,8 +1398,8 @@
         <w:tc>
           <w:tcPr>
             <w:tcW w:w="1093" w:type="dxa"/>
-            <w:gridSpan w:val="3"/>
-            <w:shd w:val="clear" w:color="auto" w:fill="auto"/>
+            <w:gridSpan w:val="2"/>
+            <w:shd w:val="clear" w:color="auto" w:fill="70AD47" w:themeFill="accent6"/>
           </w:tcPr>
           <w:p>
             <w:pPr>
@@ -1432,7 +1415,7 @@
         <w:tc>
           <w:tcPr>
             <w:tcW w:w="998" w:type="dxa"/>
-            <w:shd w:val="clear" w:color="auto" w:fill="auto"/>
+            <w:shd w:val="clear" w:color="auto" w:fill="FFFFFF" w:themeFill="background1"/>
           </w:tcPr>
           <w:p>
             <w:pPr>
@@ -1479,7 +1462,7 @@
         <w:tc>
           <w:tcPr>
             <w:tcW w:w="1116" w:type="dxa"/>
-            <w:gridSpan w:val="3"/>
+            <w:gridSpan w:val="4"/>
             <w:shd w:val="clear" w:color="auto" w:fill="FFFFFF" w:themeFill="background1"/>
           </w:tcPr>
           <w:p>
@@ -1532,10 +1515,32 @@
             </w:pPr>
             <w:r>
               <w:rPr>
-                <w:sz w:val="28"/>
-              </w:rPr>
-              <w:t>Ratings, feedback e comentários</w:t>
+                <w:i/>
+                <w:iCs/>
+                <w:sz w:val="28"/>
+              </w:rPr>
+              <w:t>Ratings</w:t>
             </w:r>
+            <w:r>
+              <w:rPr>
+                <w:sz w:val="28"/>
+              </w:rPr>
+              <w:t xml:space="preserve">, </w:t>
+            </w:r>
+            <w:r>
+              <w:rPr>
+                <w:i/>
+                <w:iCs/>
+                <w:sz w:val="28"/>
+              </w:rPr>
+              <w:t>feedback</w:t>
+            </w:r>
+            <w:r>
+              <w:rPr>
+                <w:sz w:val="28"/>
+              </w:rPr>
+              <w:t xml:space="preserve"> e comentários</w:t>
+            </w:r>
           </w:p>
         </w:tc>
         <w:tc>
@@ -1576,7 +1581,7 @@
         <w:tc>
           <w:tcPr>
             <w:tcW w:w="1093" w:type="dxa"/>
-            <w:gridSpan w:val="3"/>
+            <w:gridSpan w:val="2"/>
             <w:shd w:val="clear" w:color="auto" w:fill="FFFFFF" w:themeFill="background1"/>
           </w:tcPr>
           <w:p>
@@ -1592,7 +1597,7 @@
         <w:tc>
           <w:tcPr>
             <w:tcW w:w="998" w:type="dxa"/>
-            <w:shd w:val="clear" w:color="auto" w:fill="FFFFFF" w:themeFill="background1"/>
+            <w:shd w:val="clear" w:color="auto" w:fill="5B9BD5" w:themeFill="accent5"/>
           </w:tcPr>
           <w:p>
             <w:pPr>
@@ -1607,7 +1612,7 @@
         <w:tc>
           <w:tcPr>
             <w:tcW w:w="1134" w:type="dxa"/>
-            <w:shd w:val="clear" w:color="auto" w:fill="FFFFFF" w:themeFill="background1"/>
+            <w:shd w:val="clear" w:color="auto" w:fill="ED7D31" w:themeFill="accent2"/>
           </w:tcPr>
           <w:p>
             <w:pPr>
@@ -1638,7 +1643,166 @@
         <w:tc>
           <w:tcPr>
             <w:tcW w:w="1116" w:type="dxa"/>
-            <w:gridSpan w:val="3"/>
+            <w:gridSpan w:val="4"/>
+            <w:shd w:val="clear" w:color="auto" w:fill="FFFFFF" w:themeFill="background1"/>
+          </w:tcPr>
+          <w:p>
+            <w:pPr>
+              <w:pStyle w:val="ListParagraph"/>
+              <w:ind w:left="0"/>
+              <w:rPr>
+                <w:sz w:val="28"/>
+              </w:rPr>
+            </w:pPr>
+          </w:p>
+        </w:tc>
+        <w:tc>
+          <w:tcPr>
+            <w:tcW w:w="1088" w:type="dxa"/>
+            <w:gridSpan w:val="2"/>
+            <w:shd w:val="clear" w:color="auto" w:fill="FFFFFF" w:themeFill="background1"/>
+          </w:tcPr>
+          <w:p>
+            <w:pPr>
+              <w:pStyle w:val="ListParagraph"/>
+              <w:ind w:left="0"/>
+              <w:rPr>
+                <w:sz w:val="28"/>
+              </w:rPr>
+            </w:pPr>
+          </w:p>
+        </w:tc>
+      </w:tr>
+      <w:tr>
+        <w:trPr>
+          <w:gridAfter w:val="1"/>
+          <w:wAfter w:w="14" w:type="dxa"/>
+          <w:trHeight w:val="702"/>
+        </w:trPr>
+        <w:tc>
+          <w:tcPr>
+            <w:tcW w:w="3028" w:type="dxa"/>
+            <w:tcBorders>
+              <w:right w:val="single" w:sz="18" w:space="0" w:color="auto"/>
+            </w:tcBorders>
+          </w:tcPr>
+          <w:p>
+            <w:pPr>
+              <w:pStyle w:val="ListParagraph"/>
+              <w:ind w:left="0"/>
+              <w:rPr>
+                <w:sz w:val="28"/>
+              </w:rPr>
+            </w:pPr>
+            <w:r>
+              <w:rPr>
+                <w:sz w:val="28"/>
+              </w:rPr>
+              <w:t>Histórico de alterações</w:t>
+            </w:r>
+          </w:p>
+        </w:tc>
+        <w:tc>
+          <w:tcPr>
+            <w:tcW w:w="1009" w:type="dxa"/>
+            <w:gridSpan w:val="3"/>
+            <w:tcBorders>
+              <w:left w:val="single" w:sz="18" w:space="0" w:color="auto"/>
+            </w:tcBorders>
+            <w:shd w:val="clear" w:color="auto" w:fill="FFFFFF" w:themeFill="background1"/>
+          </w:tcPr>
+          <w:p>
+            <w:pPr>
+              <w:pStyle w:val="ListParagraph"/>
+              <w:ind w:left="0"/>
+              <w:rPr>
+                <w:sz w:val="28"/>
+              </w:rPr>
+            </w:pPr>
+          </w:p>
+        </w:tc>
+        <w:tc>
+          <w:tcPr>
+            <w:tcW w:w="1097" w:type="dxa"/>
+            <w:gridSpan w:val="3"/>
+            <w:shd w:val="clear" w:color="auto" w:fill="FFFFFF" w:themeFill="background1"/>
+          </w:tcPr>
+          <w:p>
+            <w:pPr>
+              <w:pStyle w:val="ListParagraph"/>
+              <w:ind w:left="0"/>
+              <w:rPr>
+                <w:sz w:val="28"/>
+              </w:rPr>
+            </w:pPr>
+          </w:p>
+        </w:tc>
+        <w:tc>
+          <w:tcPr>
+            <w:tcW w:w="1093" w:type="dxa"/>
+            <w:gridSpan w:val="2"/>
+            <w:shd w:val="clear" w:color="auto" w:fill="70AD47" w:themeFill="accent6"/>
+          </w:tcPr>
+          <w:p>
+            <w:pPr>
+              <w:pStyle w:val="ListParagraph"/>
+              <w:ind w:left="0"/>
+              <w:rPr>
+                <w:sz w:val="28"/>
+              </w:rPr>
+            </w:pPr>
+          </w:p>
+        </w:tc>
+        <w:tc>
+          <w:tcPr>
+            <w:tcW w:w="998" w:type="dxa"/>
+            <w:shd w:val="clear" w:color="auto" w:fill="70AD47" w:themeFill="accent6"/>
+          </w:tcPr>
+          <w:p>
+            <w:pPr>
+              <w:pStyle w:val="ListParagraph"/>
+              <w:ind w:left="0"/>
+              <w:rPr>
+                <w:sz w:val="28"/>
+              </w:rPr>
+            </w:pPr>
+          </w:p>
+        </w:tc>
+        <w:tc>
+          <w:tcPr>
+            <w:tcW w:w="1134" w:type="dxa"/>
+            <w:shd w:val="clear" w:color="auto" w:fill="FFFFFF" w:themeFill="background1"/>
+          </w:tcPr>
+          <w:p>
+            <w:pPr>
+              <w:pStyle w:val="ListParagraph"/>
+              <w:ind w:left="0"/>
+              <w:rPr>
+                <w:sz w:val="28"/>
+              </w:rPr>
+            </w:pPr>
+          </w:p>
+        </w:tc>
+        <w:tc>
+          <w:tcPr>
+            <w:tcW w:w="1154" w:type="dxa"/>
+            <w:gridSpan w:val="3"/>
+            <w:shd w:val="clear" w:color="auto" w:fill="FFFFFF" w:themeFill="background1"/>
+          </w:tcPr>
+          <w:p>
+            <w:pPr>
+              <w:pStyle w:val="ListParagraph"/>
+              <w:ind w:left="0"/>
+              <w:rPr>
+                <w:sz w:val="28"/>
+              </w:rPr>
+            </w:pPr>
+          </w:p>
+        </w:tc>
+        <w:tc>
+          <w:tcPr>
+            <w:tcW w:w="1116" w:type="dxa"/>
+            <w:gridSpan w:val="4"/>
             <w:shd w:val="clear" w:color="auto" w:fill="FFFFFF" w:themeFill="background1"/>
           </w:tcPr>
           <w:p>
@@ -1693,7 +1857,7 @@
               <w:rPr>
                 <w:sz w:val="28"/>
               </w:rPr>
-              <w:t>Históricos</w:t>
+              <w:t>Campanhas promocionais e cupões</w:t>
             </w:r>
           </w:p>
         </w:tc>
@@ -1720,7 +1884,7 @@
           <w:tcPr>
             <w:tcW w:w="1097" w:type="dxa"/>
             <w:gridSpan w:val="3"/>
-            <w:shd w:val="clear" w:color="auto" w:fill="FFFFFF" w:themeFill="background1"/>
+            <w:shd w:val="clear" w:color="auto" w:fill="ED7D31" w:themeFill="accent2"/>
           </w:tcPr>
           <w:p>
             <w:pPr>
@@ -1735,8 +1899,8 @@
         <w:tc>
           <w:tcPr>
             <w:tcW w:w="1093" w:type="dxa"/>
-            <w:gridSpan w:val="3"/>
-            <w:shd w:val="clear" w:color="auto" w:fill="FFFFFF" w:themeFill="background1"/>
+            <w:gridSpan w:val="2"/>
+            <w:shd w:val="clear" w:color="auto" w:fill="ED7D31" w:themeFill="accent2"/>
           </w:tcPr>
           <w:p>
             <w:pPr>
@@ -1751,7 +1915,7 @@
         <w:tc>
           <w:tcPr>
             <w:tcW w:w="998" w:type="dxa"/>
-            <w:shd w:val="clear" w:color="auto" w:fill="FFFFFF" w:themeFill="background1"/>
+            <w:shd w:val="clear" w:color="auto" w:fill="ED7D31" w:themeFill="accent2"/>
           </w:tcPr>
           <w:p>
             <w:pPr>
@@ -1797,7 +1961,7 @@
         <w:tc>
           <w:tcPr>
             <w:tcW w:w="1116" w:type="dxa"/>
-            <w:gridSpan w:val="3"/>
+            <w:gridSpan w:val="4"/>
             <w:shd w:val="clear" w:color="auto" w:fill="FFFFFF" w:themeFill="background1"/>
           </w:tcPr>
           <w:p>
@@ -1814,6 +1978,981 @@
           <w:tcPr>
             <w:tcW w:w="1088" w:type="dxa"/>
             <w:gridSpan w:val="2"/>
+            <w:shd w:val="clear" w:color="auto" w:fill="FFFFFF" w:themeFill="background1"/>
+          </w:tcPr>
+          <w:p>
+            <w:pPr>
+              <w:pStyle w:val="ListParagraph"/>
+              <w:ind w:left="0"/>
+              <w:rPr>
+                <w:sz w:val="28"/>
+              </w:rPr>
+            </w:pPr>
+          </w:p>
+        </w:tc>
+      </w:tr>
+      <w:tr>
+        <w:trPr>
+          <w:gridAfter w:val="1"/>
+          <w:wAfter w:w="14" w:type="dxa"/>
+          <w:trHeight w:val="277"/>
+        </w:trPr>
+        <w:tc>
+          <w:tcPr>
+            <w:tcW w:w="3028" w:type="dxa"/>
+            <w:vMerge w:val="restart"/>
+            <w:tcBorders>
+              <w:right w:val="single" w:sz="18" w:space="0" w:color="auto"/>
+            </w:tcBorders>
+          </w:tcPr>
+          <w:p>
+            <w:pPr>
+              <w:pStyle w:val="ListParagraph"/>
+              <w:ind w:left="0"/>
+              <w:rPr>
+                <w:sz w:val="28"/>
+              </w:rPr>
+            </w:pPr>
+            <w:r>
+              <w:rPr>
+                <w:sz w:val="28"/>
+              </w:rPr>
+              <w:t>Notificações</w:t>
+            </w:r>
+          </w:p>
+        </w:tc>
+        <w:tc>
+          <w:tcPr>
+            <w:tcW w:w="1009" w:type="dxa"/>
+            <w:gridSpan w:val="3"/>
+            <w:vMerge w:val="restart"/>
+            <w:tcBorders>
+              <w:left w:val="single" w:sz="18" w:space="0" w:color="auto"/>
+            </w:tcBorders>
+            <w:shd w:val="clear" w:color="auto" w:fill="FFFFFF" w:themeFill="background1"/>
+          </w:tcPr>
+          <w:p>
+            <w:pPr>
+              <w:pStyle w:val="ListParagraph"/>
+              <w:ind w:left="0"/>
+              <w:rPr>
+                <w:sz w:val="28"/>
+              </w:rPr>
+            </w:pPr>
+          </w:p>
+        </w:tc>
+        <w:tc>
+          <w:tcPr>
+            <w:tcW w:w="1097" w:type="dxa"/>
+            <w:gridSpan w:val="3"/>
+            <w:vMerge w:val="restart"/>
+            <w:shd w:val="clear" w:color="auto" w:fill="FFFFFF" w:themeFill="background1"/>
+          </w:tcPr>
+          <w:p>
+            <w:pPr>
+              <w:pStyle w:val="ListParagraph"/>
+              <w:ind w:left="0"/>
+              <w:rPr>
+                <w:sz w:val="28"/>
+              </w:rPr>
+            </w:pPr>
+          </w:p>
+        </w:tc>
+        <w:tc>
+          <w:tcPr>
+            <w:tcW w:w="1093" w:type="dxa"/>
+            <w:gridSpan w:val="2"/>
+            <w:vMerge w:val="restart"/>
+            <w:shd w:val="clear" w:color="auto" w:fill="FFFFFF" w:themeFill="background1"/>
+          </w:tcPr>
+          <w:p>
+            <w:pPr>
+              <w:pStyle w:val="ListParagraph"/>
+              <w:ind w:left="0"/>
+              <w:rPr>
+                <w:sz w:val="28"/>
+              </w:rPr>
+            </w:pPr>
+          </w:p>
+        </w:tc>
+        <w:tc>
+          <w:tcPr>
+            <w:tcW w:w="998" w:type="dxa"/>
+            <w:vMerge w:val="restart"/>
+            <w:shd w:val="clear" w:color="auto" w:fill="FFFFFF" w:themeFill="background1"/>
+          </w:tcPr>
+          <w:p>
+            <w:pPr>
+              <w:pStyle w:val="ListParagraph"/>
+              <w:ind w:left="0"/>
+              <w:rPr>
+                <w:sz w:val="28"/>
+              </w:rPr>
+            </w:pPr>
+          </w:p>
+        </w:tc>
+        <w:tc>
+          <w:tcPr>
+            <w:tcW w:w="1134" w:type="dxa"/>
+            <w:vMerge w:val="restart"/>
+            <w:shd w:val="clear" w:color="auto" w:fill="FFFFFF" w:themeFill="background1"/>
+          </w:tcPr>
+          <w:p>
+            <w:pPr>
+              <w:pStyle w:val="ListParagraph"/>
+              <w:ind w:left="0"/>
+              <w:rPr>
+                <w:sz w:val="28"/>
+              </w:rPr>
+            </w:pPr>
+          </w:p>
+        </w:tc>
+        <w:tc>
+          <w:tcPr>
+            <w:tcW w:w="1154" w:type="dxa"/>
+            <w:gridSpan w:val="3"/>
+            <w:shd w:val="clear" w:color="auto" w:fill="ED7D31" w:themeFill="accent2"/>
+          </w:tcPr>
+          <w:p>
+            <w:pPr>
+              <w:pStyle w:val="ListParagraph"/>
+              <w:ind w:left="0"/>
+              <w:rPr>
+                <w:sz w:val="28"/>
+              </w:rPr>
+            </w:pPr>
+          </w:p>
+        </w:tc>
+        <w:tc>
+          <w:tcPr>
+            <w:tcW w:w="1116" w:type="dxa"/>
+            <w:gridSpan w:val="4"/>
+            <w:shd w:val="clear" w:color="auto" w:fill="ED7D31" w:themeFill="accent2"/>
+          </w:tcPr>
+          <w:p>
+            <w:pPr>
+              <w:pStyle w:val="ListParagraph"/>
+              <w:ind w:left="0"/>
+              <w:rPr>
+                <w:sz w:val="28"/>
+              </w:rPr>
+            </w:pPr>
+          </w:p>
+        </w:tc>
+        <w:tc>
+          <w:tcPr>
+            <w:tcW w:w="1088" w:type="dxa"/>
+            <w:gridSpan w:val="2"/>
+            <w:vMerge w:val="restart"/>
+            <w:shd w:val="clear" w:color="auto" w:fill="FFFFFF" w:themeFill="background1"/>
+          </w:tcPr>
+          <w:p>
+            <w:pPr>
+              <w:pStyle w:val="ListParagraph"/>
+              <w:ind w:left="0"/>
+              <w:rPr>
+                <w:sz w:val="28"/>
+              </w:rPr>
+            </w:pPr>
+          </w:p>
+        </w:tc>
+      </w:tr>
+      <w:tr>
+        <w:trPr>
+          <w:gridAfter w:val="1"/>
+          <w:wAfter w:w="14" w:type="dxa"/>
+          <w:trHeight w:val="275"/>
+        </w:trPr>
+        <w:tc>
+          <w:tcPr>
+            <w:tcW w:w="3028" w:type="dxa"/>
+            <w:vMerge/>
+            <w:tcBorders>
+              <w:right w:val="single" w:sz="18" w:space="0" w:color="auto"/>
+            </w:tcBorders>
+          </w:tcPr>
+          <w:p>
+            <w:pPr>
+              <w:pStyle w:val="ListParagraph"/>
+              <w:ind w:left="0"/>
+              <w:rPr>
+                <w:sz w:val="28"/>
+              </w:rPr>
+            </w:pPr>
+          </w:p>
+        </w:tc>
+        <w:tc>
+          <w:tcPr>
+            <w:tcW w:w="1009" w:type="dxa"/>
+            <w:gridSpan w:val="3"/>
+            <w:vMerge/>
+            <w:tcBorders>
+              <w:left w:val="single" w:sz="18" w:space="0" w:color="auto"/>
+            </w:tcBorders>
+            <w:shd w:val="clear" w:color="auto" w:fill="FFFFFF" w:themeFill="background1"/>
+          </w:tcPr>
+          <w:p>
+            <w:pPr>
+              <w:pStyle w:val="ListParagraph"/>
+              <w:ind w:left="0"/>
+              <w:rPr>
+                <w:sz w:val="28"/>
+              </w:rPr>
+            </w:pPr>
+          </w:p>
+        </w:tc>
+        <w:tc>
+          <w:tcPr>
+            <w:tcW w:w="1097" w:type="dxa"/>
+            <w:gridSpan w:val="3"/>
+            <w:vMerge/>
+            <w:shd w:val="clear" w:color="auto" w:fill="FFFFFF" w:themeFill="background1"/>
+          </w:tcPr>
+          <w:p>
+            <w:pPr>
+              <w:pStyle w:val="ListParagraph"/>
+              <w:ind w:left="0"/>
+              <w:rPr>
+                <w:sz w:val="28"/>
+              </w:rPr>
+            </w:pPr>
+          </w:p>
+        </w:tc>
+        <w:tc>
+          <w:tcPr>
+            <w:tcW w:w="1093" w:type="dxa"/>
+            <w:gridSpan w:val="2"/>
+            <w:vMerge/>
+            <w:shd w:val="clear" w:color="auto" w:fill="FFFFFF" w:themeFill="background1"/>
+          </w:tcPr>
+          <w:p>
+            <w:pPr>
+              <w:pStyle w:val="ListParagraph"/>
+              <w:ind w:left="0"/>
+              <w:rPr>
+                <w:sz w:val="28"/>
+              </w:rPr>
+            </w:pPr>
+          </w:p>
+        </w:tc>
+        <w:tc>
+          <w:tcPr>
+            <w:tcW w:w="998" w:type="dxa"/>
+            <w:vMerge/>
+            <w:shd w:val="clear" w:color="auto" w:fill="FFFFFF" w:themeFill="background1"/>
+          </w:tcPr>
+          <w:p>
+            <w:pPr>
+              <w:pStyle w:val="ListParagraph"/>
+              <w:ind w:left="0"/>
+              <w:rPr>
+                <w:sz w:val="28"/>
+              </w:rPr>
+            </w:pPr>
+          </w:p>
+        </w:tc>
+        <w:tc>
+          <w:tcPr>
+            <w:tcW w:w="1134" w:type="dxa"/>
+            <w:vMerge/>
+            <w:shd w:val="clear" w:color="auto" w:fill="FFFFFF" w:themeFill="background1"/>
+          </w:tcPr>
+          <w:p>
+            <w:pPr>
+              <w:pStyle w:val="ListParagraph"/>
+              <w:ind w:left="0"/>
+              <w:rPr>
+                <w:sz w:val="28"/>
+              </w:rPr>
+            </w:pPr>
+          </w:p>
+        </w:tc>
+        <w:tc>
+          <w:tcPr>
+            <w:tcW w:w="1154" w:type="dxa"/>
+            <w:gridSpan w:val="3"/>
+            <w:shd w:val="clear" w:color="auto" w:fill="70AD47" w:themeFill="accent6"/>
+          </w:tcPr>
+          <w:p>
+            <w:pPr>
+              <w:pStyle w:val="ListParagraph"/>
+              <w:ind w:left="0"/>
+              <w:rPr>
+                <w:sz w:val="28"/>
+              </w:rPr>
+            </w:pPr>
+          </w:p>
+        </w:tc>
+        <w:tc>
+          <w:tcPr>
+            <w:tcW w:w="1116" w:type="dxa"/>
+            <w:gridSpan w:val="4"/>
+            <w:shd w:val="clear" w:color="auto" w:fill="70AD47" w:themeFill="accent6"/>
+          </w:tcPr>
+          <w:p>
+            <w:pPr>
+              <w:pStyle w:val="ListParagraph"/>
+              <w:ind w:left="0"/>
+              <w:rPr>
+                <w:sz w:val="28"/>
+              </w:rPr>
+            </w:pPr>
+          </w:p>
+        </w:tc>
+        <w:tc>
+          <w:tcPr>
+            <w:tcW w:w="1088" w:type="dxa"/>
+            <w:gridSpan w:val="2"/>
+            <w:vMerge/>
+            <w:shd w:val="clear" w:color="auto" w:fill="FFFFFF" w:themeFill="background1"/>
+          </w:tcPr>
+          <w:p>
+            <w:pPr>
+              <w:pStyle w:val="ListParagraph"/>
+              <w:ind w:left="0"/>
+              <w:rPr>
+                <w:sz w:val="28"/>
+              </w:rPr>
+            </w:pPr>
+          </w:p>
+        </w:tc>
+      </w:tr>
+      <w:tr>
+        <w:trPr>
+          <w:gridAfter w:val="1"/>
+          <w:wAfter w:w="14" w:type="dxa"/>
+          <w:trHeight w:val="275"/>
+        </w:trPr>
+        <w:tc>
+          <w:tcPr>
+            <w:tcW w:w="3028" w:type="dxa"/>
+            <w:vMerge/>
+            <w:tcBorders>
+              <w:right w:val="single" w:sz="18" w:space="0" w:color="auto"/>
+            </w:tcBorders>
+          </w:tcPr>
+          <w:p>
+            <w:pPr>
+              <w:pStyle w:val="ListParagraph"/>
+              <w:ind w:left="0"/>
+              <w:rPr>
+                <w:sz w:val="28"/>
+              </w:rPr>
+            </w:pPr>
+          </w:p>
+        </w:tc>
+        <w:tc>
+          <w:tcPr>
+            <w:tcW w:w="1009" w:type="dxa"/>
+            <w:gridSpan w:val="3"/>
+            <w:vMerge/>
+            <w:tcBorders>
+              <w:left w:val="single" w:sz="18" w:space="0" w:color="auto"/>
+            </w:tcBorders>
+            <w:shd w:val="clear" w:color="auto" w:fill="FFFFFF" w:themeFill="background1"/>
+          </w:tcPr>
+          <w:p>
+            <w:pPr>
+              <w:pStyle w:val="ListParagraph"/>
+              <w:ind w:left="0"/>
+              <w:rPr>
+                <w:sz w:val="28"/>
+              </w:rPr>
+            </w:pPr>
+          </w:p>
+        </w:tc>
+        <w:tc>
+          <w:tcPr>
+            <w:tcW w:w="1097" w:type="dxa"/>
+            <w:gridSpan w:val="3"/>
+            <w:vMerge/>
+            <w:shd w:val="clear" w:color="auto" w:fill="FFFFFF" w:themeFill="background1"/>
+          </w:tcPr>
+          <w:p>
+            <w:pPr>
+              <w:pStyle w:val="ListParagraph"/>
+              <w:ind w:left="0"/>
+              <w:rPr>
+                <w:sz w:val="28"/>
+              </w:rPr>
+            </w:pPr>
+          </w:p>
+        </w:tc>
+        <w:tc>
+          <w:tcPr>
+            <w:tcW w:w="1093" w:type="dxa"/>
+            <w:gridSpan w:val="2"/>
+            <w:vMerge/>
+            <w:shd w:val="clear" w:color="auto" w:fill="FFFFFF" w:themeFill="background1"/>
+          </w:tcPr>
+          <w:p>
+            <w:pPr>
+              <w:pStyle w:val="ListParagraph"/>
+              <w:ind w:left="0"/>
+              <w:rPr>
+                <w:sz w:val="28"/>
+              </w:rPr>
+            </w:pPr>
+          </w:p>
+        </w:tc>
+        <w:tc>
+          <w:tcPr>
+            <w:tcW w:w="998" w:type="dxa"/>
+            <w:vMerge/>
+            <w:shd w:val="clear" w:color="auto" w:fill="FFFFFF" w:themeFill="background1"/>
+          </w:tcPr>
+          <w:p>
+            <w:pPr>
+              <w:pStyle w:val="ListParagraph"/>
+              <w:ind w:left="0"/>
+              <w:rPr>
+                <w:sz w:val="28"/>
+              </w:rPr>
+            </w:pPr>
+          </w:p>
+        </w:tc>
+        <w:tc>
+          <w:tcPr>
+            <w:tcW w:w="1134" w:type="dxa"/>
+            <w:vMerge/>
+            <w:shd w:val="clear" w:color="auto" w:fill="FFFFFF" w:themeFill="background1"/>
+          </w:tcPr>
+          <w:p>
+            <w:pPr>
+              <w:pStyle w:val="ListParagraph"/>
+              <w:ind w:left="0"/>
+              <w:rPr>
+                <w:sz w:val="28"/>
+              </w:rPr>
+            </w:pPr>
+          </w:p>
+        </w:tc>
+        <w:tc>
+          <w:tcPr>
+            <w:tcW w:w="1154" w:type="dxa"/>
+            <w:gridSpan w:val="3"/>
+            <w:shd w:val="clear" w:color="auto" w:fill="5B9BD5" w:themeFill="accent5"/>
+          </w:tcPr>
+          <w:p>
+            <w:pPr>
+              <w:pStyle w:val="ListParagraph"/>
+              <w:ind w:left="0"/>
+              <w:rPr>
+                <w:sz w:val="28"/>
+              </w:rPr>
+            </w:pPr>
+          </w:p>
+        </w:tc>
+        <w:tc>
+          <w:tcPr>
+            <w:tcW w:w="1116" w:type="dxa"/>
+            <w:gridSpan w:val="4"/>
+            <w:shd w:val="clear" w:color="auto" w:fill="5B9BD5" w:themeFill="accent5"/>
+          </w:tcPr>
+          <w:p>
+            <w:pPr>
+              <w:pStyle w:val="ListParagraph"/>
+              <w:ind w:left="0"/>
+              <w:rPr>
+                <w:sz w:val="28"/>
+              </w:rPr>
+            </w:pPr>
+          </w:p>
+        </w:tc>
+        <w:tc>
+          <w:tcPr>
+            <w:tcW w:w="1088" w:type="dxa"/>
+            <w:gridSpan w:val="2"/>
+            <w:vMerge/>
+            <w:shd w:val="clear" w:color="auto" w:fill="FFFFFF" w:themeFill="background1"/>
+          </w:tcPr>
+          <w:p>
+            <w:pPr>
+              <w:pStyle w:val="ListParagraph"/>
+              <w:ind w:left="0"/>
+              <w:rPr>
+                <w:sz w:val="28"/>
+              </w:rPr>
+            </w:pPr>
+          </w:p>
+        </w:tc>
+      </w:tr>
+      <w:tr>
+        <w:trPr>
+          <w:gridAfter w:val="1"/>
+          <w:wAfter w:w="14" w:type="dxa"/>
+          <w:trHeight w:val="277"/>
+        </w:trPr>
+        <w:tc>
+          <w:tcPr>
+            <w:tcW w:w="3028" w:type="dxa"/>
+            <w:vMerge w:val="restart"/>
+            <w:tcBorders>
+              <w:right w:val="single" w:sz="18" w:space="0" w:color="auto"/>
+            </w:tcBorders>
+          </w:tcPr>
+          <w:p>
+            <w:pPr>
+              <w:pStyle w:val="ListParagraph"/>
+              <w:ind w:left="0"/>
+              <w:rPr>
+                <w:sz w:val="28"/>
+              </w:rPr>
+            </w:pPr>
+            <w:r>
+              <w:rPr>
+                <w:sz w:val="28"/>
+              </w:rPr>
+              <w:t>Obtenção de estatísticas</w:t>
+            </w:r>
+          </w:p>
+        </w:tc>
+        <w:tc>
+          <w:tcPr>
+            <w:tcW w:w="1009" w:type="dxa"/>
+            <w:gridSpan w:val="3"/>
+            <w:vMerge w:val="restart"/>
+            <w:tcBorders>
+              <w:left w:val="single" w:sz="18" w:space="0" w:color="auto"/>
+            </w:tcBorders>
+            <w:shd w:val="clear" w:color="auto" w:fill="FFFFFF" w:themeFill="background1"/>
+          </w:tcPr>
+          <w:p>
+            <w:pPr>
+              <w:pStyle w:val="ListParagraph"/>
+              <w:ind w:left="0"/>
+              <w:rPr>
+                <w:sz w:val="28"/>
+              </w:rPr>
+            </w:pPr>
+          </w:p>
+        </w:tc>
+        <w:tc>
+          <w:tcPr>
+            <w:tcW w:w="1097" w:type="dxa"/>
+            <w:gridSpan w:val="3"/>
+            <w:vMerge w:val="restart"/>
+            <w:shd w:val="clear" w:color="auto" w:fill="FFFFFF" w:themeFill="background1"/>
+          </w:tcPr>
+          <w:p>
+            <w:pPr>
+              <w:pStyle w:val="ListParagraph"/>
+              <w:ind w:left="0"/>
+              <w:rPr>
+                <w:sz w:val="28"/>
+              </w:rPr>
+            </w:pPr>
+          </w:p>
+        </w:tc>
+        <w:tc>
+          <w:tcPr>
+            <w:tcW w:w="1093" w:type="dxa"/>
+            <w:gridSpan w:val="2"/>
+            <w:vMerge w:val="restart"/>
+            <w:shd w:val="clear" w:color="auto" w:fill="FFFFFF" w:themeFill="background1"/>
+          </w:tcPr>
+          <w:p>
+            <w:pPr>
+              <w:pStyle w:val="ListParagraph"/>
+              <w:ind w:left="0"/>
+              <w:rPr>
+                <w:sz w:val="28"/>
+              </w:rPr>
+            </w:pPr>
+          </w:p>
+        </w:tc>
+        <w:tc>
+          <w:tcPr>
+            <w:tcW w:w="998" w:type="dxa"/>
+            <w:vMerge w:val="restart"/>
+            <w:shd w:val="clear" w:color="auto" w:fill="FFFFFF" w:themeFill="background1"/>
+          </w:tcPr>
+          <w:p>
+            <w:pPr>
+              <w:pStyle w:val="ListParagraph"/>
+              <w:ind w:left="0"/>
+              <w:rPr>
+                <w:sz w:val="28"/>
+              </w:rPr>
+            </w:pPr>
+          </w:p>
+        </w:tc>
+        <w:tc>
+          <w:tcPr>
+            <w:tcW w:w="1134" w:type="dxa"/>
+            <w:vMerge w:val="restart"/>
+            <w:shd w:val="clear" w:color="auto" w:fill="FFFFFF" w:themeFill="background1"/>
+          </w:tcPr>
+          <w:p>
+            <w:pPr>
+              <w:pStyle w:val="ListParagraph"/>
+              <w:ind w:left="0"/>
+              <w:rPr>
+                <w:sz w:val="28"/>
+              </w:rPr>
+            </w:pPr>
+          </w:p>
+        </w:tc>
+        <w:tc>
+          <w:tcPr>
+            <w:tcW w:w="1154" w:type="dxa"/>
+            <w:gridSpan w:val="3"/>
+            <w:vMerge w:val="restart"/>
+            <w:shd w:val="clear" w:color="auto" w:fill="FFFFFF" w:themeFill="background1"/>
+          </w:tcPr>
+          <w:p>
+            <w:pPr>
+              <w:pStyle w:val="ListParagraph"/>
+              <w:ind w:left="0"/>
+              <w:rPr>
+                <w:sz w:val="28"/>
+              </w:rPr>
+            </w:pPr>
+          </w:p>
+        </w:tc>
+        <w:tc>
+          <w:tcPr>
+            <w:tcW w:w="1116" w:type="dxa"/>
+            <w:gridSpan w:val="4"/>
+            <w:shd w:val="clear" w:color="auto" w:fill="ED7D31" w:themeFill="accent2"/>
+          </w:tcPr>
+          <w:p>
+            <w:pPr>
+              <w:pStyle w:val="ListParagraph"/>
+              <w:ind w:left="0"/>
+              <w:rPr>
+                <w:sz w:val="28"/>
+              </w:rPr>
+            </w:pPr>
+          </w:p>
+        </w:tc>
+        <w:tc>
+          <w:tcPr>
+            <w:tcW w:w="1088" w:type="dxa"/>
+            <w:gridSpan w:val="2"/>
+            <w:vMerge w:val="restart"/>
+            <w:shd w:val="clear" w:color="auto" w:fill="FFFFFF" w:themeFill="background1"/>
+          </w:tcPr>
+          <w:p>
+            <w:pPr>
+              <w:pStyle w:val="ListParagraph"/>
+              <w:ind w:left="0"/>
+              <w:rPr>
+                <w:sz w:val="28"/>
+              </w:rPr>
+            </w:pPr>
+          </w:p>
+        </w:tc>
+      </w:tr>
+      <w:tr>
+        <w:trPr>
+          <w:gridAfter w:val="1"/>
+          <w:wAfter w:w="14" w:type="dxa"/>
+          <w:trHeight w:val="275"/>
+        </w:trPr>
+        <w:tc>
+          <w:tcPr>
+            <w:tcW w:w="3028" w:type="dxa"/>
+            <w:vMerge/>
+            <w:tcBorders>
+              <w:right w:val="single" w:sz="18" w:space="0" w:color="auto"/>
+            </w:tcBorders>
+          </w:tcPr>
+          <w:p>
+            <w:pPr>
+              <w:pStyle w:val="ListParagraph"/>
+              <w:ind w:left="0"/>
+              <w:rPr>
+                <w:sz w:val="28"/>
+              </w:rPr>
+            </w:pPr>
+          </w:p>
+        </w:tc>
+        <w:tc>
+          <w:tcPr>
+            <w:tcW w:w="1009" w:type="dxa"/>
+            <w:gridSpan w:val="3"/>
+            <w:vMerge/>
+            <w:tcBorders>
+              <w:left w:val="single" w:sz="18" w:space="0" w:color="auto"/>
+            </w:tcBorders>
+            <w:shd w:val="clear" w:color="auto" w:fill="FFFFFF" w:themeFill="background1"/>
+          </w:tcPr>
+          <w:p>
+            <w:pPr>
+              <w:pStyle w:val="ListParagraph"/>
+              <w:ind w:left="0"/>
+              <w:rPr>
+                <w:sz w:val="28"/>
+              </w:rPr>
+            </w:pPr>
+          </w:p>
+        </w:tc>
+        <w:tc>
+          <w:tcPr>
+            <w:tcW w:w="1097" w:type="dxa"/>
+            <w:gridSpan w:val="3"/>
+            <w:vMerge/>
+            <w:shd w:val="clear" w:color="auto" w:fill="FFFFFF" w:themeFill="background1"/>
+          </w:tcPr>
+          <w:p>
+            <w:pPr>
+              <w:pStyle w:val="ListParagraph"/>
+              <w:ind w:left="0"/>
+              <w:rPr>
+                <w:sz w:val="28"/>
+              </w:rPr>
+            </w:pPr>
+          </w:p>
+        </w:tc>
+        <w:tc>
+          <w:tcPr>
+            <w:tcW w:w="1093" w:type="dxa"/>
+            <w:gridSpan w:val="2"/>
+            <w:vMerge/>
+            <w:shd w:val="clear" w:color="auto" w:fill="FFFFFF" w:themeFill="background1"/>
+          </w:tcPr>
+          <w:p>
+            <w:pPr>
+              <w:pStyle w:val="ListParagraph"/>
+              <w:ind w:left="0"/>
+              <w:rPr>
+                <w:sz w:val="28"/>
+              </w:rPr>
+            </w:pPr>
+          </w:p>
+        </w:tc>
+        <w:tc>
+          <w:tcPr>
+            <w:tcW w:w="998" w:type="dxa"/>
+            <w:vMerge/>
+            <w:shd w:val="clear" w:color="auto" w:fill="FFFFFF" w:themeFill="background1"/>
+          </w:tcPr>
+          <w:p>
+            <w:pPr>
+              <w:pStyle w:val="ListParagraph"/>
+              <w:ind w:left="0"/>
+              <w:rPr>
+                <w:sz w:val="28"/>
+              </w:rPr>
+            </w:pPr>
+          </w:p>
+        </w:tc>
+        <w:tc>
+          <w:tcPr>
+            <w:tcW w:w="1134" w:type="dxa"/>
+            <w:vMerge/>
+            <w:shd w:val="clear" w:color="auto" w:fill="FFFFFF" w:themeFill="background1"/>
+          </w:tcPr>
+          <w:p>
+            <w:pPr>
+              <w:pStyle w:val="ListParagraph"/>
+              <w:ind w:left="0"/>
+              <w:rPr>
+                <w:sz w:val="28"/>
+              </w:rPr>
+            </w:pPr>
+          </w:p>
+        </w:tc>
+        <w:tc>
+          <w:tcPr>
+            <w:tcW w:w="1154" w:type="dxa"/>
+            <w:gridSpan w:val="3"/>
+            <w:vMerge/>
+            <w:shd w:val="clear" w:color="auto" w:fill="FFFFFF" w:themeFill="background1"/>
+          </w:tcPr>
+          <w:p>
+            <w:pPr>
+              <w:pStyle w:val="ListParagraph"/>
+              <w:ind w:left="0"/>
+              <w:rPr>
+                <w:sz w:val="28"/>
+              </w:rPr>
+            </w:pPr>
+          </w:p>
+        </w:tc>
+        <w:tc>
+          <w:tcPr>
+            <w:tcW w:w="1116" w:type="dxa"/>
+            <w:gridSpan w:val="4"/>
+            <w:shd w:val="clear" w:color="auto" w:fill="70AD47" w:themeFill="accent6"/>
+          </w:tcPr>
+          <w:p>
+            <w:pPr>
+              <w:pStyle w:val="ListParagraph"/>
+              <w:ind w:left="0"/>
+              <w:rPr>
+                <w:sz w:val="28"/>
+              </w:rPr>
+            </w:pPr>
+          </w:p>
+        </w:tc>
+        <w:tc>
+          <w:tcPr>
+            <w:tcW w:w="1088" w:type="dxa"/>
+            <w:gridSpan w:val="2"/>
+            <w:vMerge/>
+            <w:shd w:val="clear" w:color="auto" w:fill="FFFFFF" w:themeFill="background1"/>
+          </w:tcPr>
+          <w:p>
+            <w:pPr>
+              <w:pStyle w:val="ListParagraph"/>
+              <w:ind w:left="0"/>
+              <w:rPr>
+                <w:sz w:val="28"/>
+              </w:rPr>
+            </w:pPr>
+          </w:p>
+        </w:tc>
+      </w:tr>
+      <w:tr>
+        <w:trPr>
+          <w:gridAfter w:val="1"/>
+          <w:wAfter w:w="14" w:type="dxa"/>
+          <w:trHeight w:val="275"/>
+        </w:trPr>
+        <w:tc>
+          <w:tcPr>
+            <w:tcW w:w="3028" w:type="dxa"/>
+            <w:vMerge/>
+            <w:tcBorders>
+              <w:right w:val="single" w:sz="18" w:space="0" w:color="auto"/>
+            </w:tcBorders>
+          </w:tcPr>
+          <w:p>
+            <w:pPr>
+              <w:pStyle w:val="ListParagraph"/>
+              <w:ind w:left="0"/>
+              <w:rPr>
+                <w:sz w:val="28"/>
+              </w:rPr>
+            </w:pPr>
+          </w:p>
+        </w:tc>
+        <w:tc>
+          <w:tcPr>
+            <w:tcW w:w="1009" w:type="dxa"/>
+            <w:gridSpan w:val="3"/>
+            <w:vMerge/>
+            <w:tcBorders>
+              <w:left w:val="single" w:sz="18" w:space="0" w:color="auto"/>
+            </w:tcBorders>
+            <w:shd w:val="clear" w:color="auto" w:fill="FFFFFF" w:themeFill="background1"/>
+          </w:tcPr>
+          <w:p>
+            <w:pPr>
+              <w:pStyle w:val="ListParagraph"/>
+              <w:ind w:left="0"/>
+              <w:rPr>
+                <w:sz w:val="28"/>
+              </w:rPr>
+            </w:pPr>
+          </w:p>
+        </w:tc>
+        <w:tc>
+          <w:tcPr>
+            <w:tcW w:w="1097" w:type="dxa"/>
+            <w:gridSpan w:val="3"/>
+            <w:vMerge/>
+            <w:shd w:val="clear" w:color="auto" w:fill="FFFFFF" w:themeFill="background1"/>
+          </w:tcPr>
+          <w:p>
+            <w:pPr>
+              <w:pStyle w:val="ListParagraph"/>
+              <w:ind w:left="0"/>
+              <w:rPr>
+                <w:sz w:val="28"/>
+              </w:rPr>
+            </w:pPr>
+          </w:p>
+        </w:tc>
+        <w:tc>
+          <w:tcPr>
+            <w:tcW w:w="1093" w:type="dxa"/>
+            <w:gridSpan w:val="2"/>
+            <w:vMerge/>
+            <w:shd w:val="clear" w:color="auto" w:fill="FFFFFF" w:themeFill="background1"/>
+          </w:tcPr>
+          <w:p>
+            <w:pPr>
+              <w:pStyle w:val="ListParagraph"/>
+              <w:ind w:left="0"/>
+              <w:rPr>
+                <w:sz w:val="28"/>
+              </w:rPr>
+            </w:pPr>
+          </w:p>
+        </w:tc>
+        <w:tc>
+          <w:tcPr>
+            <w:tcW w:w="998" w:type="dxa"/>
+            <w:vMerge/>
+            <w:shd w:val="clear" w:color="auto" w:fill="FFFFFF" w:themeFill="background1"/>
+          </w:tcPr>
+          <w:p>
+            <w:pPr>
+              <w:pStyle w:val="ListParagraph"/>
+              <w:ind w:left="0"/>
+              <w:rPr>
+                <w:sz w:val="28"/>
+              </w:rPr>
+            </w:pPr>
+          </w:p>
+        </w:tc>
+        <w:tc>
+          <w:tcPr>
+            <w:tcW w:w="1134" w:type="dxa"/>
+            <w:vMerge/>
+            <w:shd w:val="clear" w:color="auto" w:fill="FFFFFF" w:themeFill="background1"/>
+          </w:tcPr>
+          <w:p>
+            <w:pPr>
+              <w:pStyle w:val="ListParagraph"/>
+              <w:ind w:left="0"/>
+              <w:rPr>
+                <w:sz w:val="28"/>
+              </w:rPr>
+            </w:pPr>
+          </w:p>
+        </w:tc>
+        <w:tc>
+          <w:tcPr>
+            <w:tcW w:w="1154" w:type="dxa"/>
+            <w:gridSpan w:val="3"/>
+            <w:vMerge/>
+            <w:shd w:val="clear" w:color="auto" w:fill="FFFFFF" w:themeFill="background1"/>
+          </w:tcPr>
+          <w:p>
+            <w:pPr>
+              <w:pStyle w:val="ListParagraph"/>
+              <w:ind w:left="0"/>
+              <w:rPr>
+                <w:sz w:val="28"/>
+              </w:rPr>
+            </w:pPr>
+          </w:p>
+        </w:tc>
+        <w:tc>
+          <w:tcPr>
+            <w:tcW w:w="1116" w:type="dxa"/>
+            <w:gridSpan w:val="4"/>
+            <w:shd w:val="clear" w:color="auto" w:fill="5B9BD5" w:themeFill="accent5"/>
+          </w:tcPr>
+          <w:p>
+            <w:pPr>
+              <w:pStyle w:val="ListParagraph"/>
+              <w:ind w:left="0"/>
+              <w:rPr>
+                <w:sz w:val="28"/>
+              </w:rPr>
+            </w:pPr>
+          </w:p>
+        </w:tc>
+        <w:tc>
+          <w:tcPr>
+            <w:tcW w:w="1088" w:type="dxa"/>
+            <w:gridSpan w:val="2"/>
+            <w:vMerge/>
             <w:shd w:val="clear" w:color="auto" w:fill="FFFFFF" w:themeFill="background1"/>
           </w:tcPr>
           <w:p>
@@ -1852,7 +2991,7 @@
               <w:rPr>
                 <w:sz w:val="28"/>
               </w:rPr>
-              <w:t>Campanhas promocionais e cupões</w:t>
+              <w:t>Elaboração do relatório final</w:t>
             </w:r>
           </w:p>
         </w:tc>
@@ -1894,7 +3033,7 @@
         <w:tc>
           <w:tcPr>
             <w:tcW w:w="1093" w:type="dxa"/>
-            <w:gridSpan w:val="3"/>
+            <w:gridSpan w:val="2"/>
             <w:shd w:val="clear" w:color="auto" w:fill="FFFFFF" w:themeFill="background1"/>
           </w:tcPr>
           <w:p>
@@ -1955,9 +3094,25 @@
         </w:tc>
         <w:tc>
           <w:tcPr>
-            <w:tcW w:w="1116" w:type="dxa"/>
-            <w:gridSpan w:val="3"/>
-            <w:shd w:val="clear" w:color="auto" w:fill="FFFFFF" w:themeFill="background1"/>
+            <w:tcW w:w="688" w:type="dxa"/>
+            <w:gridSpan w:val="2"/>
+            <w:shd w:val="clear" w:color="auto" w:fill="FFFFFF" w:themeFill="background1"/>
+          </w:tcPr>
+          <w:p>
+            <w:pPr>
+              <w:pStyle w:val="ListParagraph"/>
+              <w:ind w:left="0"/>
+              <w:rPr>
+                <w:sz w:val="28"/>
+              </w:rPr>
+            </w:pPr>
+          </w:p>
+        </w:tc>
+        <w:tc>
+          <w:tcPr>
+            <w:tcW w:w="428" w:type="dxa"/>
+            <w:gridSpan w:val="2"/>
+            <w:shd w:val="clear" w:color="auto" w:fill="7F7F7F" w:themeFill="text1" w:themeFillTint="80"/>
           </w:tcPr>
           <w:p>
             <w:pPr>
@@ -1973,7 +3128,7 @@
           <w:tcPr>
             <w:tcW w:w="1088" w:type="dxa"/>
             <w:gridSpan w:val="2"/>
-            <w:shd w:val="clear" w:color="auto" w:fill="FFFFFF" w:themeFill="background1"/>
+            <w:shd w:val="clear" w:color="auto" w:fill="7F7F7F" w:themeFill="text1" w:themeFillTint="80"/>
           </w:tcPr>
           <w:p>
             <w:pPr>
@@ -2011,165 +3166,6 @@
               <w:rPr>
                 <w:sz w:val="28"/>
               </w:rPr>
-              <w:t>Elaboração do relatório final</w:t>
-            </w:r>
-          </w:p>
-        </w:tc>
-        <w:tc>
-          <w:tcPr>
-            <w:tcW w:w="1009" w:type="dxa"/>
-            <w:gridSpan w:val="3"/>
-            <w:tcBorders>
-              <w:left w:val="single" w:sz="18" w:space="0" w:color="auto"/>
-            </w:tcBorders>
-            <w:shd w:val="clear" w:color="auto" w:fill="FFFFFF" w:themeFill="background1"/>
-          </w:tcPr>
-          <w:p>
-            <w:pPr>
-              <w:pStyle w:val="ListParagraph"/>
-              <w:ind w:left="0"/>
-              <w:rPr>
-                <w:sz w:val="28"/>
-              </w:rPr>
-            </w:pPr>
-          </w:p>
-        </w:tc>
-        <w:tc>
-          <w:tcPr>
-            <w:tcW w:w="1097" w:type="dxa"/>
-            <w:gridSpan w:val="3"/>
-            <w:shd w:val="clear" w:color="auto" w:fill="FFFFFF" w:themeFill="background1"/>
-          </w:tcPr>
-          <w:p>
-            <w:pPr>
-              <w:pStyle w:val="ListParagraph"/>
-              <w:ind w:left="0"/>
-              <w:rPr>
-                <w:sz w:val="28"/>
-              </w:rPr>
-            </w:pPr>
-          </w:p>
-        </w:tc>
-        <w:tc>
-          <w:tcPr>
-            <w:tcW w:w="1093" w:type="dxa"/>
-            <w:gridSpan w:val="3"/>
-            <w:shd w:val="clear" w:color="auto" w:fill="FFFFFF" w:themeFill="background1"/>
-          </w:tcPr>
-          <w:p>
-            <w:pPr>
-              <w:pStyle w:val="ListParagraph"/>
-              <w:ind w:left="0"/>
-              <w:rPr>
-                <w:sz w:val="28"/>
-              </w:rPr>
-            </w:pPr>
-          </w:p>
-        </w:tc>
-        <w:tc>
-          <w:tcPr>
-            <w:tcW w:w="998" w:type="dxa"/>
-            <w:shd w:val="clear" w:color="auto" w:fill="FFFFFF" w:themeFill="background1"/>
-          </w:tcPr>
-          <w:p>
-            <w:pPr>
-              <w:pStyle w:val="ListParagraph"/>
-              <w:ind w:left="0"/>
-              <w:rPr>
-                <w:sz w:val="28"/>
-              </w:rPr>
-            </w:pPr>
-          </w:p>
-        </w:tc>
-        <w:tc>
-          <w:tcPr>
-            <w:tcW w:w="1134" w:type="dxa"/>
-            <w:shd w:val="clear" w:color="auto" w:fill="FFFFFF" w:themeFill="background1"/>
-          </w:tcPr>
-          <w:p>
-            <w:pPr>
-              <w:pStyle w:val="ListParagraph"/>
-              <w:ind w:left="0"/>
-              <w:rPr>
-                <w:sz w:val="28"/>
-              </w:rPr>
-            </w:pPr>
-          </w:p>
-        </w:tc>
-        <w:tc>
-          <w:tcPr>
-            <w:tcW w:w="1154" w:type="dxa"/>
-            <w:gridSpan w:val="3"/>
-            <w:shd w:val="clear" w:color="auto" w:fill="FFFFFF" w:themeFill="background1"/>
-          </w:tcPr>
-          <w:p>
-            <w:pPr>
-              <w:pStyle w:val="ListParagraph"/>
-              <w:ind w:left="0"/>
-              <w:rPr>
-                <w:sz w:val="28"/>
-              </w:rPr>
-            </w:pPr>
-          </w:p>
-        </w:tc>
-        <w:tc>
-          <w:tcPr>
-            <w:tcW w:w="1116" w:type="dxa"/>
-            <w:gridSpan w:val="3"/>
-            <w:shd w:val="clear" w:color="auto" w:fill="7F7F7F" w:themeFill="text1" w:themeFillTint="80"/>
-          </w:tcPr>
-          <w:p>
-            <w:pPr>
-              <w:pStyle w:val="ListParagraph"/>
-              <w:ind w:left="0"/>
-              <w:rPr>
-                <w:sz w:val="28"/>
-              </w:rPr>
-            </w:pPr>
-          </w:p>
-        </w:tc>
-        <w:tc>
-          <w:tcPr>
-            <w:tcW w:w="1088" w:type="dxa"/>
-            <w:gridSpan w:val="2"/>
-            <w:shd w:val="clear" w:color="auto" w:fill="7F7F7F" w:themeFill="text1" w:themeFillTint="80"/>
-          </w:tcPr>
-          <w:p>
-            <w:pPr>
-              <w:pStyle w:val="ListParagraph"/>
-              <w:ind w:left="0"/>
-              <w:rPr>
-                <w:sz w:val="28"/>
-              </w:rPr>
-            </w:pPr>
-          </w:p>
-        </w:tc>
-      </w:tr>
-      <w:tr>
-        <w:trPr>
-          <w:gridAfter w:val="1"/>
-          <w:wAfter w:w="14" w:type="dxa"/>
-          <w:trHeight w:val="124"/>
-        </w:trPr>
-        <w:tc>
-          <w:tcPr>
-            <w:tcW w:w="3028" w:type="dxa"/>
-            <w:tcBorders>
-              <w:right w:val="single" w:sz="18" w:space="0" w:color="auto"/>
-            </w:tcBorders>
-          </w:tcPr>
-          <w:p>
-            <w:pPr>
-              <w:pStyle w:val="ListParagraph"/>
-              <w:ind w:left="0"/>
-              <w:rPr>
-                <w:sz w:val="28"/>
-              </w:rPr>
-            </w:pPr>
-            <w:r>
-              <w:rPr>
-                <w:sz w:val="28"/>
-              </w:rPr>
               <w:t>Entrega do projeto</w:t>
             </w:r>
           </w:p>
@@ -2212,7 +3208,7 @@
         <w:tc>
           <w:tcPr>
             <w:tcW w:w="1093" w:type="dxa"/>
-            <w:gridSpan w:val="3"/>
+            <w:gridSpan w:val="2"/>
             <w:shd w:val="clear" w:color="auto" w:fill="FFFFFF" w:themeFill="background1"/>
           </w:tcPr>
           <w:p>
@@ -2274,7 +3270,7 @@
         <w:tc>
           <w:tcPr>
             <w:tcW w:w="1116" w:type="dxa"/>
-            <w:gridSpan w:val="3"/>
+            <w:gridSpan w:val="4"/>
             <w:shd w:val="clear" w:color="auto" w:fill="FFFFFF" w:themeFill="background1"/>
           </w:tcPr>
           <w:p>
@@ -2351,6 +3347,7 @@
           <w:sz w:val="36"/>
           <w:szCs w:val="36"/>
         </w:rPr>
+        <w:lastRenderedPageBreak/>
         <w:t xml:space="preserve">Guilherme Branco </w:t>
       </w:r>
     </w:p>

</xml_diff>